<commit_message>
updating of metrics for iter 5
</commit_message>
<xml_diff>
--- a/minutes/Team éXi Meeting Minutes (1 Sep 2018).docx
+++ b/minutes/Team éXi Meeting Minutes (1 Sep 2018).docx
@@ -1102,8 +1102,10 @@
                 <w:sz w:val="24"/>
                 <w:szCs w:val="24"/>
               </w:rPr>
-              <w:t>090</w:t>
+              <w:t>130</w:t>
             </w:r>
+            <w:bookmarkStart w:id="0" w:name="_GoBack"/>
+            <w:bookmarkEnd w:id="0"/>
           </w:p>
           <w:p>
             <w:pPr>
@@ -1547,8 +1549,6 @@
         </w:rPr>
         <w:t>Shawn</w:t>
       </w:r>
-      <w:bookmarkStart w:id="0" w:name="_GoBack"/>
-      <w:bookmarkEnd w:id="0"/>
     </w:p>
     <w:p>
       <w:pPr>

</xml_diff>